<commit_message>
Added list of commands to update README.md in part 6
</commit_message>
<xml_diff>
--- a/ZhangShirleyGitTutorial-02-21-2017.docx
+++ b/ZhangShirleyGitTutorial-02-21-2017.docx
@@ -922,8 +922,1159 @@
         </w:rPr>
         <w:t>The original owner of the project must approve of the changes to add it into the repository.</w:t>
       </w:r>
+    </w:p>
+    <w:p>
+      <w:pPr>
+        <w:jc w:val="both"/>
+        <w:rPr>
+          <w:rFonts w:ascii="Times New Roman" w:hAnsi="Times New Roman" w:cs="Times New Roman"/>
+          <w:sz w:val="24"/>
+          <w:szCs w:val="24"/>
+        </w:rPr>
+      </w:pPr>
+      <w:r>
+        <w:rPr>
+          <w:rFonts w:ascii="Times New Roman" w:hAnsi="Times New Roman" w:cs="Times New Roman"/>
+          <w:sz w:val="24"/>
+          <w:szCs w:val="24"/>
+        </w:rPr>
+        <w:t>Part 6</w:t>
+      </w:r>
+    </w:p>
+    <w:p>
+      <w:pPr>
+        <w:jc w:val="both"/>
+        <w:rPr>
+          <w:rFonts w:ascii="Times New Roman" w:hAnsi="Times New Roman" w:cs="Times New Roman"/>
+          <w:sz w:val="24"/>
+          <w:szCs w:val="24"/>
+        </w:rPr>
+      </w:pPr>
+      <w:r>
+        <w:rPr>
+          <w:rFonts w:ascii="Times New Roman" w:hAnsi="Times New Roman" w:cs="Times New Roman"/>
+          <w:sz w:val="24"/>
+          <w:szCs w:val="24"/>
+        </w:rPr>
+        <w:t>Add your name (</w:t>
+      </w:r>
+      <w:proofErr w:type="spellStart"/>
+      <w:r>
+        <w:rPr>
+          <w:rFonts w:ascii="Times New Roman" w:hAnsi="Times New Roman" w:cs="Times New Roman"/>
+          <w:sz w:val="24"/>
+          <w:szCs w:val="24"/>
+        </w:rPr>
+        <w:t>lastname</w:t>
+      </w:r>
+      <w:proofErr w:type="spellEnd"/>
+      <w:r>
+        <w:rPr>
+          <w:rFonts w:ascii="Times New Roman" w:hAnsi="Times New Roman" w:cs="Times New Roman"/>
+          <w:sz w:val="24"/>
+          <w:szCs w:val="24"/>
+        </w:rPr>
+        <w:t xml:space="preserve">, </w:t>
+      </w:r>
+      <w:proofErr w:type="spellStart"/>
+      <w:r>
+        <w:rPr>
+          <w:rFonts w:ascii="Times New Roman" w:hAnsi="Times New Roman" w:cs="Times New Roman"/>
+          <w:sz w:val="24"/>
+          <w:szCs w:val="24"/>
+        </w:rPr>
+        <w:t>firstname</w:t>
+      </w:r>
+      <w:proofErr w:type="spellEnd"/>
+      <w:r>
+        <w:rPr>
+          <w:rFonts w:ascii="Times New Roman" w:hAnsi="Times New Roman" w:cs="Times New Roman"/>
+          <w:sz w:val="24"/>
+          <w:szCs w:val="24"/>
+        </w:rPr>
+        <w:t xml:space="preserve">) in the file, </w:t>
+      </w:r>
+      <w:r>
+        <w:rPr>
+          <w:rFonts w:ascii="Times New Roman" w:hAnsi="Times New Roman" w:cs="Times New Roman"/>
+          <w:b/>
+          <w:sz w:val="24"/>
+          <w:szCs w:val="24"/>
+        </w:rPr>
+        <w:t>add a comment</w:t>
+      </w:r>
+      <w:r>
+        <w:rPr>
+          <w:rFonts w:ascii="Times New Roman" w:hAnsi="Times New Roman" w:cs="Times New Roman"/>
+          <w:b/>
+          <w:sz w:val="24"/>
+          <w:szCs w:val="24"/>
+        </w:rPr>
+        <w:t xml:space="preserve"> (</w:t>
+      </w:r>
+      <w:r>
+        <w:rPr>
+          <w:rFonts w:ascii="Times New Roman" w:hAnsi="Times New Roman" w:cs="Times New Roman"/>
+          <w:b/>
+          <w:sz w:val="24"/>
+          <w:szCs w:val="24"/>
+        </w:rPr>
+        <w:t>date and time)</w:t>
+      </w:r>
+      <w:r>
+        <w:rPr>
+          <w:rFonts w:ascii="Times New Roman" w:hAnsi="Times New Roman" w:cs="Times New Roman"/>
+          <w:b/>
+          <w:sz w:val="24"/>
+          <w:szCs w:val="24"/>
+        </w:rPr>
+        <w:t xml:space="preserve"> (REQUIRED)</w:t>
+      </w:r>
+      <w:r>
+        <w:rPr>
+          <w:rFonts w:ascii="Times New Roman" w:hAnsi="Times New Roman" w:cs="Times New Roman"/>
+          <w:sz w:val="24"/>
+          <w:szCs w:val="24"/>
+        </w:rPr>
+        <w:t xml:space="preserve">, and </w:t>
+      </w:r>
+      <w:r>
+        <w:rPr>
+          <w:rFonts w:ascii="Times New Roman" w:hAnsi="Times New Roman" w:cs="Times New Roman"/>
+          <w:sz w:val="24"/>
+          <w:szCs w:val="24"/>
+        </w:rPr>
+        <w:t xml:space="preserve">update the </w:t>
+      </w:r>
+      <w:r>
+        <w:rPr>
+          <w:rFonts w:ascii="Times New Roman" w:hAnsi="Times New Roman" w:cs="Times New Roman"/>
+          <w:sz w:val="24"/>
+          <w:szCs w:val="24"/>
+        </w:rPr>
+        <w:t xml:space="preserve">README.md </w:t>
+      </w:r>
+      <w:r>
+        <w:rPr>
+          <w:rFonts w:ascii="Times New Roman" w:hAnsi="Times New Roman" w:cs="Times New Roman"/>
+          <w:sz w:val="24"/>
+          <w:szCs w:val="24"/>
+        </w:rPr>
+        <w:t xml:space="preserve">file </w:t>
+      </w:r>
+      <w:r>
+        <w:rPr>
+          <w:rFonts w:ascii="Times New Roman" w:hAnsi="Times New Roman" w:cs="Times New Roman"/>
+          <w:sz w:val="24"/>
+          <w:szCs w:val="24"/>
+        </w:rPr>
+        <w:t xml:space="preserve">at: </w:t>
+      </w:r>
+      <w:hyperlink r:id="rId5" w:history="1">
+        <w:r>
+          <w:rPr>
+            <w:rStyle w:val="Hyperlink"/>
+            <w:rFonts w:ascii="Times New Roman" w:hAnsi="Times New Roman" w:cs="Times New Roman"/>
+            <w:sz w:val="24"/>
+            <w:szCs w:val="24"/>
+          </w:rPr>
+          <w:t>https://github.com/paceuniversity/courses</w:t>
+        </w:r>
+      </w:hyperlink>
+      <w:r>
+        <w:rPr>
+          <w:rFonts w:ascii="Times New Roman" w:hAnsi="Times New Roman" w:cs="Times New Roman"/>
+          <w:sz w:val="24"/>
+          <w:szCs w:val="24"/>
+        </w:rPr>
+        <w:t xml:space="preserve">. </w:t>
+      </w:r>
+      <w:r>
+        <w:rPr>
+          <w:rFonts w:ascii="Times New Roman" w:hAnsi="Times New Roman" w:cs="Times New Roman"/>
+          <w:sz w:val="24"/>
+          <w:szCs w:val="24"/>
+        </w:rPr>
+        <w:t xml:space="preserve">Your name should appear at the provided </w:t>
+      </w:r>
+      <w:hyperlink r:id="rId6" w:history="1">
+        <w:r>
+          <w:rPr>
+            <w:rStyle w:val="Hyperlink"/>
+            <w:rFonts w:ascii="Times New Roman" w:hAnsi="Times New Roman" w:cs="Times New Roman"/>
+            <w:sz w:val="24"/>
+            <w:szCs w:val="24"/>
+          </w:rPr>
+          <w:t>https://github.com/paceuniversity/courses</w:t>
+        </w:r>
+      </w:hyperlink>
+      <w:r>
+        <w:rPr>
+          <w:rFonts w:ascii="Times New Roman" w:hAnsi="Times New Roman" w:cs="Times New Roman"/>
+          <w:sz w:val="24"/>
+          <w:szCs w:val="24"/>
+        </w:rPr>
+        <w:t>. Please check the work of previous students.</w:t>
+      </w:r>
+    </w:p>
+    <w:p>
+      <w:pPr>
+        <w:jc w:val="both"/>
+        <w:rPr>
+          <w:rFonts w:ascii="Times New Roman" w:hAnsi="Times New Roman" w:cs="Times New Roman"/>
+          <w:sz w:val="24"/>
+          <w:szCs w:val="24"/>
+        </w:rPr>
+      </w:pPr>
+      <w:r>
+        <w:rPr>
+          <w:rFonts w:ascii="Times New Roman" w:hAnsi="Times New Roman" w:cs="Times New Roman"/>
+          <w:sz w:val="24"/>
+          <w:szCs w:val="24"/>
+        </w:rPr>
+        <w:t xml:space="preserve">List the commands and strategy you use </w:t>
+      </w:r>
+      <w:r>
+        <w:rPr>
+          <w:rFonts w:ascii="Times New Roman" w:hAnsi="Times New Roman" w:cs="Times New Roman"/>
+          <w:sz w:val="24"/>
+          <w:szCs w:val="24"/>
+        </w:rPr>
+        <w:t xml:space="preserve">to do this part of the exercise in the </w:t>
+      </w:r>
+      <w:r>
+        <w:rPr>
+          <w:rFonts w:ascii="Times New Roman" w:hAnsi="Times New Roman" w:cs="Times New Roman"/>
+          <w:i/>
+          <w:sz w:val="24"/>
+          <w:szCs w:val="24"/>
+        </w:rPr>
+        <w:t>LastnameFirstnameGitTutorial-mm-dd-yyyy.docx</w:t>
+      </w:r>
+      <w:r>
+        <w:rPr>
+          <w:rFonts w:ascii="Times New Roman" w:hAnsi="Times New Roman" w:cs="Times New Roman"/>
+          <w:i/>
+          <w:sz w:val="24"/>
+          <w:szCs w:val="24"/>
+        </w:rPr>
+        <w:t xml:space="preserve"> </w:t>
+      </w:r>
+      <w:r>
+        <w:rPr>
+          <w:rFonts w:ascii="Times New Roman" w:hAnsi="Times New Roman" w:cs="Times New Roman"/>
+          <w:sz w:val="24"/>
+          <w:szCs w:val="24"/>
+        </w:rPr>
+        <w:t xml:space="preserve">file and push it to: </w:t>
+      </w:r>
+      <w:hyperlink r:id="rId7" w:history="1">
+        <w:r>
+          <w:rPr>
+            <w:rStyle w:val="Hyperlink"/>
+            <w:rFonts w:ascii="Times New Roman" w:hAnsi="Times New Roman" w:cs="Times New Roman"/>
+            <w:sz w:val="24"/>
+            <w:szCs w:val="24"/>
+          </w:rPr>
+          <w:t>https://github.com/yourpseudo/CSXXX</w:t>
+        </w:r>
+        <w:r>
+          <w:rPr>
+            <w:rStyle w:val="Hyperlink"/>
+            <w:rFonts w:ascii="Times New Roman" w:hAnsi="Times New Roman" w:cs="Times New Roman"/>
+            <w:sz w:val="24"/>
+            <w:szCs w:val="24"/>
+          </w:rPr>
+          <w:t>20XX</w:t>
+        </w:r>
+      </w:hyperlink>
+      <w:r>
+        <w:rPr>
+          <w:rFonts w:ascii="Times New Roman" w:hAnsi="Times New Roman" w:cs="Times New Roman"/>
+          <w:sz w:val="24"/>
+          <w:szCs w:val="24"/>
+        </w:rPr>
+        <w:t xml:space="preserve">. </w:t>
+      </w:r>
+    </w:p>
+    <w:p>
+      <w:pPr>
+        <w:jc w:val="both"/>
+        <w:rPr>
+          <w:rFonts w:ascii="Times New Roman" w:hAnsi="Times New Roman" w:cs="Times New Roman"/>
+          <w:sz w:val="24"/>
+          <w:szCs w:val="24"/>
+        </w:rPr>
+      </w:pPr>
       <w:bookmarkStart w:id="0" w:name="_GoBack"/>
       <w:bookmarkEnd w:id="0"/>
+    </w:p>
+    <w:p>
+      <w:pPr>
+        <w:pStyle w:val="ListParagraph"/>
+        <w:numPr>
+          <w:ilvl w:val="0"/>
+          <w:numId w:val="2"/>
+        </w:numPr>
+        <w:jc w:val="both"/>
+        <w:rPr>
+          <w:rFonts w:ascii="Times New Roman" w:hAnsi="Times New Roman" w:cs="Times New Roman"/>
+          <w:sz w:val="24"/>
+          <w:szCs w:val="24"/>
+        </w:rPr>
+      </w:pPr>
+      <w:r>
+        <w:rPr>
+          <w:rFonts w:ascii="Times New Roman" w:hAnsi="Times New Roman" w:cs="Times New Roman"/>
+          <w:sz w:val="24"/>
+          <w:szCs w:val="24"/>
+        </w:rPr>
+        <w:t>$ cd desktop</w:t>
+      </w:r>
+      <w:r>
+        <w:rPr>
+          <w:rFonts w:ascii="Times New Roman" w:hAnsi="Times New Roman" w:cs="Times New Roman"/>
+          <w:sz w:val="24"/>
+          <w:szCs w:val="24"/>
+        </w:rPr>
+        <w:t xml:space="preserve"> </w:t>
+      </w:r>
+    </w:p>
+    <w:p>
+      <w:pPr>
+        <w:pStyle w:val="ListParagraph"/>
+        <w:numPr>
+          <w:ilvl w:val="1"/>
+          <w:numId w:val="2"/>
+        </w:numPr>
+        <w:jc w:val="both"/>
+        <w:rPr>
+          <w:rFonts w:ascii="Times New Roman" w:hAnsi="Times New Roman" w:cs="Times New Roman"/>
+          <w:sz w:val="24"/>
+          <w:szCs w:val="24"/>
+        </w:rPr>
+      </w:pPr>
+      <w:r>
+        <w:rPr>
+          <w:rFonts w:ascii="Times New Roman" w:hAnsi="Times New Roman" w:cs="Times New Roman"/>
+          <w:sz w:val="24"/>
+          <w:szCs w:val="24"/>
+        </w:rPr>
+        <w:t>goes to desktop directory</w:t>
+      </w:r>
+    </w:p>
+    <w:p>
+      <w:pPr>
+        <w:pStyle w:val="ListParagraph"/>
+        <w:numPr>
+          <w:ilvl w:val="0"/>
+          <w:numId w:val="2"/>
+        </w:numPr>
+        <w:jc w:val="both"/>
+        <w:rPr>
+          <w:rFonts w:ascii="Times New Roman" w:hAnsi="Times New Roman" w:cs="Times New Roman"/>
+          <w:sz w:val="24"/>
+          <w:szCs w:val="24"/>
+        </w:rPr>
+      </w:pPr>
+      <w:r>
+        <w:rPr>
+          <w:rFonts w:ascii="Times New Roman" w:hAnsi="Times New Roman" w:cs="Times New Roman"/>
+          <w:sz w:val="24"/>
+          <w:szCs w:val="24"/>
+        </w:rPr>
+        <w:t xml:space="preserve">$ </w:t>
+      </w:r>
+      <w:proofErr w:type="spellStart"/>
+      <w:r>
+        <w:rPr>
+          <w:rFonts w:ascii="Times New Roman" w:hAnsi="Times New Roman" w:cs="Times New Roman"/>
+          <w:sz w:val="24"/>
+          <w:szCs w:val="24"/>
+        </w:rPr>
+        <w:t>git</w:t>
+      </w:r>
+      <w:proofErr w:type="spellEnd"/>
+      <w:r>
+        <w:rPr>
+          <w:rFonts w:ascii="Times New Roman" w:hAnsi="Times New Roman" w:cs="Times New Roman"/>
+          <w:sz w:val="24"/>
+          <w:szCs w:val="24"/>
+        </w:rPr>
+        <w:t xml:space="preserve"> clone </w:t>
+      </w:r>
+      <w:hyperlink r:id="rId8" w:history="1">
+        <w:r>
+          <w:rPr>
+            <w:rStyle w:val="Hyperlink"/>
+            <w:rFonts w:ascii="Times New Roman" w:hAnsi="Times New Roman" w:cs="Times New Roman"/>
+            <w:sz w:val="24"/>
+            <w:szCs w:val="24"/>
+          </w:rPr>
+          <w:t>https://github.com/szhang96/courses.git</w:t>
+        </w:r>
+      </w:hyperlink>
+      <w:r>
+        <w:rPr>
+          <w:rFonts w:ascii="Times New Roman" w:hAnsi="Times New Roman" w:cs="Times New Roman"/>
+          <w:sz w:val="24"/>
+          <w:szCs w:val="24"/>
+        </w:rPr>
+        <w:t xml:space="preserve"> </w:t>
+      </w:r>
+    </w:p>
+    <w:p>
+      <w:pPr>
+        <w:pStyle w:val="ListParagraph"/>
+        <w:numPr>
+          <w:ilvl w:val="1"/>
+          <w:numId w:val="2"/>
+        </w:numPr>
+        <w:jc w:val="both"/>
+        <w:rPr>
+          <w:rFonts w:ascii="Times New Roman" w:hAnsi="Times New Roman" w:cs="Times New Roman"/>
+          <w:sz w:val="24"/>
+          <w:szCs w:val="24"/>
+        </w:rPr>
+      </w:pPr>
+      <w:r>
+        <w:rPr>
+          <w:rFonts w:ascii="Times New Roman" w:hAnsi="Times New Roman" w:cs="Times New Roman"/>
+          <w:sz w:val="24"/>
+          <w:szCs w:val="24"/>
+        </w:rPr>
+        <w:t>clones the repository from GitHub to my local computer</w:t>
+      </w:r>
+    </w:p>
+    <w:p>
+      <w:pPr>
+        <w:pStyle w:val="ListParagraph"/>
+        <w:numPr>
+          <w:ilvl w:val="0"/>
+          <w:numId w:val="3"/>
+        </w:numPr>
+        <w:jc w:val="both"/>
+        <w:rPr>
+          <w:rFonts w:ascii="Times New Roman" w:hAnsi="Times New Roman" w:cs="Times New Roman"/>
+          <w:sz w:val="24"/>
+          <w:szCs w:val="24"/>
+        </w:rPr>
+      </w:pPr>
+      <w:r>
+        <w:rPr>
+          <w:rFonts w:ascii="Times New Roman" w:hAnsi="Times New Roman" w:cs="Times New Roman"/>
+          <w:sz w:val="24"/>
+          <w:szCs w:val="24"/>
+        </w:rPr>
+        <w:t>$ cd courses</w:t>
+      </w:r>
+    </w:p>
+    <w:p>
+      <w:pPr>
+        <w:pStyle w:val="ListParagraph"/>
+        <w:numPr>
+          <w:ilvl w:val="1"/>
+          <w:numId w:val="3"/>
+        </w:numPr>
+        <w:jc w:val="both"/>
+        <w:rPr>
+          <w:rFonts w:ascii="Times New Roman" w:hAnsi="Times New Roman" w:cs="Times New Roman"/>
+          <w:sz w:val="24"/>
+          <w:szCs w:val="24"/>
+        </w:rPr>
+      </w:pPr>
+      <w:r>
+        <w:rPr>
+          <w:rFonts w:ascii="Times New Roman" w:hAnsi="Times New Roman" w:cs="Times New Roman"/>
+          <w:sz w:val="24"/>
+          <w:szCs w:val="24"/>
+        </w:rPr>
+        <w:t>Changes directory from desktop to courses</w:t>
+      </w:r>
+    </w:p>
+    <w:p>
+      <w:pPr>
+        <w:pStyle w:val="ListParagraph"/>
+        <w:numPr>
+          <w:ilvl w:val="0"/>
+          <w:numId w:val="3"/>
+        </w:numPr>
+        <w:jc w:val="both"/>
+        <w:rPr>
+          <w:rFonts w:ascii="Times New Roman" w:hAnsi="Times New Roman" w:cs="Times New Roman"/>
+          <w:sz w:val="24"/>
+          <w:szCs w:val="24"/>
+        </w:rPr>
+      </w:pPr>
+      <w:r>
+        <w:rPr>
+          <w:rFonts w:ascii="Times New Roman" w:hAnsi="Times New Roman" w:cs="Times New Roman"/>
+          <w:sz w:val="24"/>
+          <w:szCs w:val="24"/>
+        </w:rPr>
+        <w:t xml:space="preserve">$ </w:t>
+      </w:r>
+      <w:proofErr w:type="spellStart"/>
+      <w:r>
+        <w:rPr>
+          <w:rFonts w:ascii="Times New Roman" w:hAnsi="Times New Roman" w:cs="Times New Roman"/>
+          <w:sz w:val="24"/>
+          <w:szCs w:val="24"/>
+        </w:rPr>
+        <w:t>git</w:t>
+      </w:r>
+      <w:proofErr w:type="spellEnd"/>
+      <w:r>
+        <w:rPr>
+          <w:rFonts w:ascii="Times New Roman" w:hAnsi="Times New Roman" w:cs="Times New Roman"/>
+          <w:sz w:val="24"/>
+          <w:szCs w:val="24"/>
+        </w:rPr>
+        <w:t xml:space="preserve"> remote </w:t>
+      </w:r>
+      <w:r>
+        <w:rPr>
+          <w:rFonts w:ascii="Times New Roman" w:hAnsi="Times New Roman" w:cs="Times New Roman"/>
+          <w:sz w:val="24"/>
+          <w:szCs w:val="24"/>
+        </w:rPr>
+        <w:t>–</w:t>
+      </w:r>
+      <w:r>
+        <w:rPr>
+          <w:rFonts w:ascii="Times New Roman" w:hAnsi="Times New Roman" w:cs="Times New Roman"/>
+          <w:sz w:val="24"/>
+          <w:szCs w:val="24"/>
+        </w:rPr>
+        <w:t>v</w:t>
+      </w:r>
+      <w:r>
+        <w:rPr>
+          <w:rFonts w:ascii="Times New Roman" w:hAnsi="Times New Roman" w:cs="Times New Roman"/>
+          <w:sz w:val="24"/>
+          <w:szCs w:val="24"/>
+        </w:rPr>
+        <w:t xml:space="preserve"> </w:t>
+      </w:r>
+    </w:p>
+    <w:p>
+      <w:pPr>
+        <w:pStyle w:val="ListParagraph"/>
+        <w:numPr>
+          <w:ilvl w:val="1"/>
+          <w:numId w:val="3"/>
+        </w:numPr>
+        <w:jc w:val="both"/>
+        <w:rPr>
+          <w:rFonts w:ascii="Times New Roman" w:hAnsi="Times New Roman" w:cs="Times New Roman"/>
+          <w:sz w:val="24"/>
+          <w:szCs w:val="24"/>
+        </w:rPr>
+      </w:pPr>
+      <w:r>
+        <w:rPr>
+          <w:rFonts w:ascii="Times New Roman" w:hAnsi="Times New Roman" w:cs="Times New Roman"/>
+          <w:sz w:val="24"/>
+          <w:szCs w:val="24"/>
+        </w:rPr>
+        <w:t xml:space="preserve">Check if connected to </w:t>
+      </w:r>
+      <w:r>
+        <w:rPr>
+          <w:rFonts w:ascii="Times New Roman" w:hAnsi="Times New Roman" w:cs="Times New Roman"/>
+          <w:sz w:val="24"/>
+          <w:szCs w:val="24"/>
+        </w:rPr>
+        <w:t>remote repositories</w:t>
+      </w:r>
+    </w:p>
+    <w:p>
+      <w:pPr>
+        <w:pStyle w:val="ListParagraph"/>
+        <w:numPr>
+          <w:ilvl w:val="0"/>
+          <w:numId w:val="5"/>
+        </w:numPr>
+        <w:jc w:val="both"/>
+        <w:rPr>
+          <w:rFonts w:ascii="Times New Roman" w:hAnsi="Times New Roman" w:cs="Times New Roman"/>
+          <w:sz w:val="24"/>
+          <w:szCs w:val="24"/>
+        </w:rPr>
+      </w:pPr>
+      <w:r>
+        <w:rPr>
+          <w:rFonts w:ascii="Times New Roman" w:hAnsi="Times New Roman" w:cs="Times New Roman"/>
+          <w:sz w:val="24"/>
+          <w:szCs w:val="24"/>
+        </w:rPr>
+        <w:t xml:space="preserve">$ </w:t>
+      </w:r>
+      <w:proofErr w:type="spellStart"/>
+      <w:r>
+        <w:rPr>
+          <w:rFonts w:ascii="Times New Roman" w:hAnsi="Times New Roman" w:cs="Times New Roman"/>
+          <w:sz w:val="24"/>
+          <w:szCs w:val="24"/>
+        </w:rPr>
+        <w:t>git</w:t>
+      </w:r>
+      <w:proofErr w:type="spellEnd"/>
+      <w:r>
+        <w:rPr>
+          <w:rFonts w:ascii="Times New Roman" w:hAnsi="Times New Roman" w:cs="Times New Roman"/>
+          <w:sz w:val="24"/>
+          <w:szCs w:val="24"/>
+        </w:rPr>
+        <w:t xml:space="preserve"> status</w:t>
+      </w:r>
+    </w:p>
+    <w:p>
+      <w:pPr>
+        <w:pStyle w:val="ListParagraph"/>
+        <w:numPr>
+          <w:ilvl w:val="1"/>
+          <w:numId w:val="5"/>
+        </w:numPr>
+        <w:jc w:val="both"/>
+        <w:rPr>
+          <w:rFonts w:ascii="Times New Roman" w:hAnsi="Times New Roman" w:cs="Times New Roman"/>
+          <w:sz w:val="24"/>
+          <w:szCs w:val="24"/>
+        </w:rPr>
+      </w:pPr>
+      <w:r>
+        <w:rPr>
+          <w:rFonts w:ascii="Times New Roman" w:hAnsi="Times New Roman" w:cs="Times New Roman"/>
+          <w:sz w:val="24"/>
+          <w:szCs w:val="24"/>
+        </w:rPr>
+        <w:t xml:space="preserve">Check </w:t>
+      </w:r>
+      <w:r>
+        <w:rPr>
+          <w:rFonts w:ascii="Times New Roman" w:hAnsi="Times New Roman" w:cs="Times New Roman"/>
+          <w:sz w:val="24"/>
+          <w:szCs w:val="24"/>
+        </w:rPr>
+        <w:t>to see changes in the repository and see if README.md was modified</w:t>
+      </w:r>
+      <w:r>
+        <w:rPr>
+          <w:rFonts w:ascii="Times New Roman" w:hAnsi="Times New Roman" w:cs="Times New Roman"/>
+          <w:sz w:val="24"/>
+          <w:szCs w:val="24"/>
+        </w:rPr>
+        <w:tab/>
+      </w:r>
+    </w:p>
+    <w:p>
+      <w:pPr>
+        <w:pStyle w:val="ListParagraph"/>
+        <w:numPr>
+          <w:ilvl w:val="0"/>
+          <w:numId w:val="5"/>
+        </w:numPr>
+        <w:jc w:val="both"/>
+        <w:rPr>
+          <w:rFonts w:ascii="Times New Roman" w:hAnsi="Times New Roman" w:cs="Times New Roman"/>
+          <w:sz w:val="24"/>
+          <w:szCs w:val="24"/>
+        </w:rPr>
+      </w:pPr>
+      <w:r>
+        <w:rPr>
+          <w:rFonts w:ascii="Times New Roman" w:hAnsi="Times New Roman" w:cs="Times New Roman"/>
+          <w:sz w:val="24"/>
+          <w:szCs w:val="24"/>
+        </w:rPr>
+        <w:t xml:space="preserve">$ </w:t>
+      </w:r>
+      <w:proofErr w:type="spellStart"/>
+      <w:r>
+        <w:rPr>
+          <w:rFonts w:ascii="Times New Roman" w:hAnsi="Times New Roman" w:cs="Times New Roman"/>
+          <w:sz w:val="24"/>
+          <w:szCs w:val="24"/>
+        </w:rPr>
+        <w:t>git</w:t>
+      </w:r>
+      <w:proofErr w:type="spellEnd"/>
+      <w:r>
+        <w:rPr>
+          <w:rFonts w:ascii="Times New Roman" w:hAnsi="Times New Roman" w:cs="Times New Roman"/>
+          <w:sz w:val="24"/>
+          <w:szCs w:val="24"/>
+        </w:rPr>
+        <w:t xml:space="preserve"> add README.md</w:t>
+      </w:r>
+    </w:p>
+    <w:p>
+      <w:pPr>
+        <w:pStyle w:val="ListParagraph"/>
+        <w:numPr>
+          <w:ilvl w:val="1"/>
+          <w:numId w:val="5"/>
+        </w:numPr>
+        <w:jc w:val="both"/>
+        <w:rPr>
+          <w:rFonts w:ascii="Times New Roman" w:hAnsi="Times New Roman" w:cs="Times New Roman"/>
+          <w:sz w:val="24"/>
+          <w:szCs w:val="24"/>
+        </w:rPr>
+      </w:pPr>
+      <w:r>
+        <w:rPr>
+          <w:rFonts w:ascii="Times New Roman" w:hAnsi="Times New Roman" w:cs="Times New Roman"/>
+          <w:sz w:val="24"/>
+          <w:szCs w:val="24"/>
+        </w:rPr>
+        <w:t xml:space="preserve">Add README.md to be staged </w:t>
+      </w:r>
+      <w:r>
+        <w:rPr>
+          <w:rFonts w:ascii="Times New Roman" w:hAnsi="Times New Roman" w:cs="Times New Roman"/>
+          <w:sz w:val="24"/>
+          <w:szCs w:val="24"/>
+        </w:rPr>
+        <w:t>and tracked for changes</w:t>
+      </w:r>
+    </w:p>
+    <w:p>
+      <w:pPr>
+        <w:pStyle w:val="ListParagraph"/>
+        <w:numPr>
+          <w:ilvl w:val="0"/>
+          <w:numId w:val="6"/>
+        </w:numPr>
+        <w:jc w:val="both"/>
+        <w:rPr>
+          <w:rFonts w:ascii="Times New Roman" w:hAnsi="Times New Roman" w:cs="Times New Roman"/>
+          <w:sz w:val="24"/>
+          <w:szCs w:val="24"/>
+        </w:rPr>
+      </w:pPr>
+      <w:r>
+        <w:rPr>
+          <w:rFonts w:ascii="Times New Roman" w:hAnsi="Times New Roman" w:cs="Times New Roman"/>
+          <w:sz w:val="24"/>
+          <w:szCs w:val="24"/>
+        </w:rPr>
+        <w:t xml:space="preserve">$ </w:t>
+      </w:r>
+      <w:proofErr w:type="spellStart"/>
+      <w:r>
+        <w:rPr>
+          <w:rFonts w:ascii="Times New Roman" w:hAnsi="Times New Roman" w:cs="Times New Roman"/>
+          <w:sz w:val="24"/>
+          <w:szCs w:val="24"/>
+        </w:rPr>
+        <w:t>git</w:t>
+      </w:r>
+      <w:proofErr w:type="spellEnd"/>
+      <w:r>
+        <w:rPr>
+          <w:rFonts w:ascii="Times New Roman" w:hAnsi="Times New Roman" w:cs="Times New Roman"/>
+          <w:sz w:val="24"/>
+          <w:szCs w:val="24"/>
+        </w:rPr>
+        <w:t xml:space="preserve"> commit -m "Update README.md"</w:t>
+      </w:r>
+    </w:p>
+    <w:p>
+      <w:pPr>
+        <w:pStyle w:val="ListParagraph"/>
+        <w:numPr>
+          <w:ilvl w:val="1"/>
+          <w:numId w:val="6"/>
+        </w:numPr>
+        <w:jc w:val="both"/>
+        <w:rPr>
+          <w:rFonts w:ascii="Times New Roman" w:hAnsi="Times New Roman" w:cs="Times New Roman"/>
+          <w:sz w:val="24"/>
+          <w:szCs w:val="24"/>
+        </w:rPr>
+      </w:pPr>
+      <w:r>
+        <w:rPr>
+          <w:rFonts w:ascii="Times New Roman" w:hAnsi="Times New Roman" w:cs="Times New Roman"/>
+          <w:sz w:val="24"/>
+          <w:szCs w:val="24"/>
+        </w:rPr>
+        <w:t>Save changes to README.md and wrote a message describing what I modified</w:t>
+      </w:r>
+    </w:p>
+    <w:p>
+      <w:pPr>
+        <w:pStyle w:val="ListParagraph"/>
+        <w:numPr>
+          <w:ilvl w:val="0"/>
+          <w:numId w:val="6"/>
+        </w:numPr>
+        <w:jc w:val="both"/>
+        <w:rPr>
+          <w:rFonts w:ascii="Times New Roman" w:hAnsi="Times New Roman" w:cs="Times New Roman"/>
+          <w:sz w:val="24"/>
+          <w:szCs w:val="24"/>
+        </w:rPr>
+      </w:pPr>
+      <w:r>
+        <w:rPr>
+          <w:rFonts w:ascii="Times New Roman" w:hAnsi="Times New Roman" w:cs="Times New Roman"/>
+          <w:sz w:val="24"/>
+          <w:szCs w:val="24"/>
+        </w:rPr>
+        <w:t xml:space="preserve">$ </w:t>
+      </w:r>
+      <w:proofErr w:type="spellStart"/>
+      <w:r>
+        <w:rPr>
+          <w:rFonts w:ascii="Times New Roman" w:hAnsi="Times New Roman" w:cs="Times New Roman"/>
+          <w:sz w:val="24"/>
+          <w:szCs w:val="24"/>
+        </w:rPr>
+        <w:t>git</w:t>
+      </w:r>
+      <w:proofErr w:type="spellEnd"/>
+      <w:r>
+        <w:rPr>
+          <w:rFonts w:ascii="Times New Roman" w:hAnsi="Times New Roman" w:cs="Times New Roman"/>
+          <w:sz w:val="24"/>
+          <w:szCs w:val="24"/>
+        </w:rPr>
+        <w:t xml:space="preserve"> remote add upstream </w:t>
+      </w:r>
+      <w:hyperlink r:id="rId9" w:history="1">
+        <w:r>
+          <w:rPr>
+            <w:rStyle w:val="Hyperlink"/>
+            <w:rFonts w:ascii="Times New Roman" w:hAnsi="Times New Roman" w:cs="Times New Roman"/>
+            <w:sz w:val="24"/>
+            <w:szCs w:val="24"/>
+          </w:rPr>
+          <w:t>https://github.com/paceuniversity/courses.git</w:t>
+        </w:r>
+      </w:hyperlink>
+    </w:p>
+    <w:p>
+      <w:pPr>
+        <w:pStyle w:val="ListParagraph"/>
+        <w:numPr>
+          <w:ilvl w:val="1"/>
+          <w:numId w:val="6"/>
+        </w:numPr>
+        <w:jc w:val="both"/>
+        <w:rPr>
+          <w:rFonts w:ascii="Times New Roman" w:hAnsi="Times New Roman" w:cs="Times New Roman"/>
+          <w:sz w:val="24"/>
+          <w:szCs w:val="24"/>
+        </w:rPr>
+      </w:pPr>
+      <w:r>
+        <w:rPr>
+          <w:rFonts w:ascii="Times New Roman" w:hAnsi="Times New Roman" w:cs="Times New Roman"/>
+          <w:sz w:val="24"/>
+          <w:szCs w:val="24"/>
+        </w:rPr>
+        <w:t>Points to the original repository</w:t>
+      </w:r>
+    </w:p>
+    <w:p>
+      <w:pPr>
+        <w:pStyle w:val="ListParagraph"/>
+        <w:numPr>
+          <w:ilvl w:val="0"/>
+          <w:numId w:val="7"/>
+        </w:numPr>
+        <w:jc w:val="both"/>
+        <w:rPr>
+          <w:rFonts w:ascii="Times New Roman" w:hAnsi="Times New Roman" w:cs="Times New Roman"/>
+          <w:sz w:val="24"/>
+          <w:szCs w:val="24"/>
+        </w:rPr>
+      </w:pPr>
+      <w:r>
+        <w:rPr>
+          <w:rFonts w:ascii="Times New Roman" w:hAnsi="Times New Roman" w:cs="Times New Roman"/>
+          <w:sz w:val="24"/>
+          <w:szCs w:val="24"/>
+        </w:rPr>
+        <w:t xml:space="preserve">$ </w:t>
+      </w:r>
+      <w:proofErr w:type="spellStart"/>
+      <w:r>
+        <w:rPr>
+          <w:rFonts w:ascii="Times New Roman" w:hAnsi="Times New Roman" w:cs="Times New Roman"/>
+          <w:sz w:val="24"/>
+          <w:szCs w:val="24"/>
+        </w:rPr>
+        <w:t>git</w:t>
+      </w:r>
+      <w:proofErr w:type="spellEnd"/>
+      <w:r>
+        <w:rPr>
+          <w:rFonts w:ascii="Times New Roman" w:hAnsi="Times New Roman" w:cs="Times New Roman"/>
+          <w:sz w:val="24"/>
+          <w:szCs w:val="24"/>
+        </w:rPr>
+        <w:t xml:space="preserve"> remote </w:t>
+      </w:r>
+      <w:r>
+        <w:rPr>
+          <w:rFonts w:ascii="Times New Roman" w:hAnsi="Times New Roman" w:cs="Times New Roman"/>
+          <w:sz w:val="24"/>
+          <w:szCs w:val="24"/>
+        </w:rPr>
+        <w:t>–</w:t>
+      </w:r>
+      <w:r>
+        <w:rPr>
+          <w:rFonts w:ascii="Times New Roman" w:hAnsi="Times New Roman" w:cs="Times New Roman"/>
+          <w:sz w:val="24"/>
+          <w:szCs w:val="24"/>
+        </w:rPr>
+        <w:t>v</w:t>
+      </w:r>
+      <w:r>
+        <w:rPr>
+          <w:rFonts w:ascii="Times New Roman" w:hAnsi="Times New Roman" w:cs="Times New Roman"/>
+          <w:sz w:val="24"/>
+          <w:szCs w:val="24"/>
+        </w:rPr>
+        <w:t xml:space="preserve"> </w:t>
+      </w:r>
+    </w:p>
+    <w:p>
+      <w:pPr>
+        <w:pStyle w:val="ListParagraph"/>
+        <w:numPr>
+          <w:ilvl w:val="1"/>
+          <w:numId w:val="7"/>
+        </w:numPr>
+        <w:jc w:val="both"/>
+        <w:rPr>
+          <w:rFonts w:ascii="Times New Roman" w:hAnsi="Times New Roman" w:cs="Times New Roman"/>
+          <w:sz w:val="24"/>
+          <w:szCs w:val="24"/>
+        </w:rPr>
+      </w:pPr>
+      <w:r>
+        <w:rPr>
+          <w:rFonts w:ascii="Times New Roman" w:hAnsi="Times New Roman" w:cs="Times New Roman"/>
+          <w:sz w:val="24"/>
+          <w:szCs w:val="24"/>
+        </w:rPr>
+        <w:t>Check to see if upstream added properly</w:t>
+      </w:r>
+    </w:p>
+    <w:p>
+      <w:pPr>
+        <w:pStyle w:val="ListParagraph"/>
+        <w:numPr>
+          <w:ilvl w:val="0"/>
+          <w:numId w:val="8"/>
+        </w:numPr>
+        <w:jc w:val="both"/>
+        <w:rPr>
+          <w:rFonts w:ascii="Times New Roman" w:hAnsi="Times New Roman" w:cs="Times New Roman"/>
+          <w:sz w:val="24"/>
+          <w:szCs w:val="24"/>
+        </w:rPr>
+      </w:pPr>
+      <w:r>
+        <w:rPr>
+          <w:rFonts w:ascii="Times New Roman" w:hAnsi="Times New Roman" w:cs="Times New Roman"/>
+          <w:sz w:val="24"/>
+          <w:szCs w:val="24"/>
+        </w:rPr>
+        <w:t xml:space="preserve">$ </w:t>
+      </w:r>
+      <w:proofErr w:type="spellStart"/>
+      <w:r>
+        <w:rPr>
+          <w:rFonts w:ascii="Times New Roman" w:hAnsi="Times New Roman" w:cs="Times New Roman"/>
+          <w:sz w:val="24"/>
+          <w:szCs w:val="24"/>
+        </w:rPr>
+        <w:t>git</w:t>
+      </w:r>
+      <w:proofErr w:type="spellEnd"/>
+      <w:r>
+        <w:rPr>
+          <w:rFonts w:ascii="Times New Roman" w:hAnsi="Times New Roman" w:cs="Times New Roman"/>
+          <w:sz w:val="24"/>
+          <w:szCs w:val="24"/>
+        </w:rPr>
+        <w:t xml:space="preserve"> fetch upstream</w:t>
+      </w:r>
+    </w:p>
+    <w:p>
+      <w:pPr>
+        <w:pStyle w:val="ListParagraph"/>
+        <w:numPr>
+          <w:ilvl w:val="1"/>
+          <w:numId w:val="8"/>
+        </w:numPr>
+        <w:jc w:val="both"/>
+        <w:rPr>
+          <w:rFonts w:ascii="Times New Roman" w:hAnsi="Times New Roman" w:cs="Times New Roman"/>
+          <w:sz w:val="24"/>
+          <w:szCs w:val="24"/>
+        </w:rPr>
+      </w:pPr>
+      <w:r>
+        <w:rPr>
+          <w:rFonts w:ascii="Times New Roman" w:hAnsi="Times New Roman" w:cs="Times New Roman"/>
+          <w:sz w:val="24"/>
+          <w:szCs w:val="24"/>
+        </w:rPr>
+        <w:t xml:space="preserve">Fetches the changes and sends it to </w:t>
+      </w:r>
+      <w:r>
+        <w:rPr>
+          <w:rFonts w:ascii="Times New Roman" w:hAnsi="Times New Roman" w:cs="Times New Roman"/>
+          <w:sz w:val="24"/>
+          <w:szCs w:val="24"/>
+        </w:rPr>
+        <w:t xml:space="preserve">branch called </w:t>
+      </w:r>
+      <w:r>
+        <w:rPr>
+          <w:rFonts w:ascii="Times New Roman" w:hAnsi="Times New Roman" w:cs="Times New Roman"/>
+          <w:sz w:val="24"/>
+          <w:szCs w:val="24"/>
+        </w:rPr>
+        <w:t>upstream/master</w:t>
+      </w:r>
+    </w:p>
+    <w:p>
+      <w:pPr>
+        <w:pStyle w:val="ListParagraph"/>
+        <w:numPr>
+          <w:ilvl w:val="0"/>
+          <w:numId w:val="8"/>
+        </w:numPr>
+        <w:jc w:val="both"/>
+        <w:rPr>
+          <w:rFonts w:ascii="Times New Roman" w:hAnsi="Times New Roman" w:cs="Times New Roman"/>
+          <w:sz w:val="24"/>
+          <w:szCs w:val="24"/>
+        </w:rPr>
+      </w:pPr>
+      <w:r>
+        <w:rPr>
+          <w:rFonts w:ascii="Times New Roman" w:hAnsi="Times New Roman" w:cs="Times New Roman"/>
+          <w:sz w:val="24"/>
+          <w:szCs w:val="24"/>
+        </w:rPr>
+        <w:t xml:space="preserve">$ </w:t>
+      </w:r>
+      <w:proofErr w:type="spellStart"/>
+      <w:r>
+        <w:rPr>
+          <w:rFonts w:ascii="Times New Roman" w:hAnsi="Times New Roman" w:cs="Times New Roman"/>
+          <w:sz w:val="24"/>
+          <w:szCs w:val="24"/>
+        </w:rPr>
+        <w:t>git</w:t>
+      </w:r>
+      <w:proofErr w:type="spellEnd"/>
+      <w:r>
+        <w:rPr>
+          <w:rFonts w:ascii="Times New Roman" w:hAnsi="Times New Roman" w:cs="Times New Roman"/>
+          <w:sz w:val="24"/>
+          <w:szCs w:val="24"/>
+        </w:rPr>
+        <w:t xml:space="preserve"> merge upstream/master</w:t>
+      </w:r>
+    </w:p>
+    <w:p>
+      <w:pPr>
+        <w:pStyle w:val="ListParagraph"/>
+        <w:numPr>
+          <w:ilvl w:val="1"/>
+          <w:numId w:val="8"/>
+        </w:numPr>
+        <w:jc w:val="both"/>
+        <w:rPr>
+          <w:rFonts w:ascii="Times New Roman" w:hAnsi="Times New Roman" w:cs="Times New Roman"/>
+          <w:sz w:val="24"/>
+          <w:szCs w:val="24"/>
+        </w:rPr>
+      </w:pPr>
+      <w:r>
+        <w:rPr>
+          <w:rFonts w:ascii="Times New Roman" w:hAnsi="Times New Roman" w:cs="Times New Roman"/>
+          <w:sz w:val="24"/>
+          <w:szCs w:val="24"/>
+        </w:rPr>
+        <w:t>Merges upstream branch to current branch</w:t>
+      </w:r>
+    </w:p>
+    <w:p>
+      <w:pPr>
+        <w:pStyle w:val="ListParagraph"/>
+        <w:numPr>
+          <w:ilvl w:val="0"/>
+          <w:numId w:val="9"/>
+        </w:numPr>
+        <w:jc w:val="both"/>
+        <w:rPr>
+          <w:rFonts w:ascii="Times New Roman" w:hAnsi="Times New Roman" w:cs="Times New Roman"/>
+          <w:sz w:val="24"/>
+          <w:szCs w:val="24"/>
+        </w:rPr>
+      </w:pPr>
+      <w:r>
+        <w:rPr>
+          <w:rFonts w:ascii="Times New Roman" w:hAnsi="Times New Roman" w:cs="Times New Roman"/>
+          <w:sz w:val="24"/>
+          <w:szCs w:val="24"/>
+        </w:rPr>
+        <w:lastRenderedPageBreak/>
+        <w:t xml:space="preserve">$ </w:t>
+      </w:r>
+      <w:proofErr w:type="spellStart"/>
+      <w:r>
+        <w:rPr>
+          <w:rFonts w:ascii="Times New Roman" w:hAnsi="Times New Roman" w:cs="Times New Roman"/>
+          <w:sz w:val="24"/>
+          <w:szCs w:val="24"/>
+        </w:rPr>
+        <w:t>git</w:t>
+      </w:r>
+      <w:proofErr w:type="spellEnd"/>
+      <w:r>
+        <w:rPr>
+          <w:rFonts w:ascii="Times New Roman" w:hAnsi="Times New Roman" w:cs="Times New Roman"/>
+          <w:sz w:val="24"/>
+          <w:szCs w:val="24"/>
+        </w:rPr>
+        <w:t xml:space="preserve"> push origin master</w:t>
+      </w:r>
+    </w:p>
+    <w:p>
+      <w:pPr>
+        <w:pStyle w:val="ListParagraph"/>
+        <w:numPr>
+          <w:ilvl w:val="1"/>
+          <w:numId w:val="9"/>
+        </w:numPr>
+        <w:jc w:val="both"/>
+        <w:rPr>
+          <w:rFonts w:ascii="Times New Roman" w:hAnsi="Times New Roman" w:cs="Times New Roman"/>
+          <w:sz w:val="24"/>
+          <w:szCs w:val="24"/>
+        </w:rPr>
+      </w:pPr>
+      <w:r>
+        <w:rPr>
+          <w:rFonts w:ascii="Times New Roman" w:hAnsi="Times New Roman" w:cs="Times New Roman"/>
+          <w:sz w:val="24"/>
+          <w:szCs w:val="24"/>
+        </w:rPr>
+        <w:t>Uploads changes to repository in GitHub</w:t>
+      </w:r>
     </w:p>
     <w:sectPr>
       <w:pgSz w:w="12240" w:h="15840"/>
@@ -1050,8 +2201,936 @@
       </w:rPr>
     </w:lvl>
   </w:abstractNum>
+  <w:abstractNum w:abstractNumId="1" w15:restartNumberingAfterBreak="0">
+    <w:nsid w:val="1D5D2E9E"/>
+    <w:multiLevelType w:val="hybridMultilevel"/>
+    <w:tmpl w:val="6044A5F8"/>
+    <w:lvl w:ilvl="0" w:tplc="04090001">
+      <w:start w:val="1"/>
+      <w:numFmt w:val="bullet"/>
+      <w:lvlText w:val=""/>
+      <w:lvlJc w:val="left"/>
+      <w:pPr>
+        <w:ind w:left="720" w:hanging="360"/>
+      </w:pPr>
+      <w:rPr>
+        <w:rFonts w:ascii="Symbol" w:hAnsi="Symbol" w:hint="default"/>
+      </w:rPr>
+    </w:lvl>
+    <w:lvl w:ilvl="1" w:tplc="04090003">
+      <w:start w:val="1"/>
+      <w:numFmt w:val="bullet"/>
+      <w:lvlText w:val="o"/>
+      <w:lvlJc w:val="left"/>
+      <w:pPr>
+        <w:ind w:left="1440" w:hanging="360"/>
+      </w:pPr>
+      <w:rPr>
+        <w:rFonts w:ascii="Courier New" w:hAnsi="Courier New" w:cs="Courier New" w:hint="default"/>
+      </w:rPr>
+    </w:lvl>
+    <w:lvl w:ilvl="2" w:tplc="04090005" w:tentative="1">
+      <w:start w:val="1"/>
+      <w:numFmt w:val="bullet"/>
+      <w:lvlText w:val=""/>
+      <w:lvlJc w:val="left"/>
+      <w:pPr>
+        <w:ind w:left="2160" w:hanging="360"/>
+      </w:pPr>
+      <w:rPr>
+        <w:rFonts w:ascii="Wingdings" w:hAnsi="Wingdings" w:hint="default"/>
+      </w:rPr>
+    </w:lvl>
+    <w:lvl w:ilvl="3" w:tplc="04090001" w:tentative="1">
+      <w:start w:val="1"/>
+      <w:numFmt w:val="bullet"/>
+      <w:lvlText w:val=""/>
+      <w:lvlJc w:val="left"/>
+      <w:pPr>
+        <w:ind w:left="2880" w:hanging="360"/>
+      </w:pPr>
+      <w:rPr>
+        <w:rFonts w:ascii="Symbol" w:hAnsi="Symbol" w:hint="default"/>
+      </w:rPr>
+    </w:lvl>
+    <w:lvl w:ilvl="4" w:tplc="04090003" w:tentative="1">
+      <w:start w:val="1"/>
+      <w:numFmt w:val="bullet"/>
+      <w:lvlText w:val="o"/>
+      <w:lvlJc w:val="left"/>
+      <w:pPr>
+        <w:ind w:left="3600" w:hanging="360"/>
+      </w:pPr>
+      <w:rPr>
+        <w:rFonts w:ascii="Courier New" w:hAnsi="Courier New" w:cs="Courier New" w:hint="default"/>
+      </w:rPr>
+    </w:lvl>
+    <w:lvl w:ilvl="5" w:tplc="04090005" w:tentative="1">
+      <w:start w:val="1"/>
+      <w:numFmt w:val="bullet"/>
+      <w:lvlText w:val=""/>
+      <w:lvlJc w:val="left"/>
+      <w:pPr>
+        <w:ind w:left="4320" w:hanging="360"/>
+      </w:pPr>
+      <w:rPr>
+        <w:rFonts w:ascii="Wingdings" w:hAnsi="Wingdings" w:hint="default"/>
+      </w:rPr>
+    </w:lvl>
+    <w:lvl w:ilvl="6" w:tplc="04090001" w:tentative="1">
+      <w:start w:val="1"/>
+      <w:numFmt w:val="bullet"/>
+      <w:lvlText w:val=""/>
+      <w:lvlJc w:val="left"/>
+      <w:pPr>
+        <w:ind w:left="5040" w:hanging="360"/>
+      </w:pPr>
+      <w:rPr>
+        <w:rFonts w:ascii="Symbol" w:hAnsi="Symbol" w:hint="default"/>
+      </w:rPr>
+    </w:lvl>
+    <w:lvl w:ilvl="7" w:tplc="04090003" w:tentative="1">
+      <w:start w:val="1"/>
+      <w:numFmt w:val="bullet"/>
+      <w:lvlText w:val="o"/>
+      <w:lvlJc w:val="left"/>
+      <w:pPr>
+        <w:ind w:left="5760" w:hanging="360"/>
+      </w:pPr>
+      <w:rPr>
+        <w:rFonts w:ascii="Courier New" w:hAnsi="Courier New" w:cs="Courier New" w:hint="default"/>
+      </w:rPr>
+    </w:lvl>
+    <w:lvl w:ilvl="8" w:tplc="04090005" w:tentative="1">
+      <w:start w:val="1"/>
+      <w:numFmt w:val="bullet"/>
+      <w:lvlText w:val=""/>
+      <w:lvlJc w:val="left"/>
+      <w:pPr>
+        <w:ind w:left="6480" w:hanging="360"/>
+      </w:pPr>
+      <w:rPr>
+        <w:rFonts w:ascii="Wingdings" w:hAnsi="Wingdings" w:hint="default"/>
+      </w:rPr>
+    </w:lvl>
+  </w:abstractNum>
+  <w:abstractNum w:abstractNumId="2" w15:restartNumberingAfterBreak="0">
+    <w:nsid w:val="3DEC59E6"/>
+    <w:multiLevelType w:val="hybridMultilevel"/>
+    <w:tmpl w:val="1EC49A06"/>
+    <w:lvl w:ilvl="0" w:tplc="04090003">
+      <w:start w:val="1"/>
+      <w:numFmt w:val="bullet"/>
+      <w:lvlText w:val="o"/>
+      <w:lvlJc w:val="left"/>
+      <w:pPr>
+        <w:ind w:left="1440" w:hanging="360"/>
+      </w:pPr>
+      <w:rPr>
+        <w:rFonts w:ascii="Courier New" w:hAnsi="Courier New" w:cs="Courier New" w:hint="default"/>
+      </w:rPr>
+    </w:lvl>
+    <w:lvl w:ilvl="1" w:tplc="04090003" w:tentative="1">
+      <w:start w:val="1"/>
+      <w:numFmt w:val="bullet"/>
+      <w:lvlText w:val="o"/>
+      <w:lvlJc w:val="left"/>
+      <w:pPr>
+        <w:ind w:left="2160" w:hanging="360"/>
+      </w:pPr>
+      <w:rPr>
+        <w:rFonts w:ascii="Courier New" w:hAnsi="Courier New" w:cs="Courier New" w:hint="default"/>
+      </w:rPr>
+    </w:lvl>
+    <w:lvl w:ilvl="2" w:tplc="04090005" w:tentative="1">
+      <w:start w:val="1"/>
+      <w:numFmt w:val="bullet"/>
+      <w:lvlText w:val=""/>
+      <w:lvlJc w:val="left"/>
+      <w:pPr>
+        <w:ind w:left="2880" w:hanging="360"/>
+      </w:pPr>
+      <w:rPr>
+        <w:rFonts w:ascii="Wingdings" w:hAnsi="Wingdings" w:hint="default"/>
+      </w:rPr>
+    </w:lvl>
+    <w:lvl w:ilvl="3" w:tplc="04090001" w:tentative="1">
+      <w:start w:val="1"/>
+      <w:numFmt w:val="bullet"/>
+      <w:lvlText w:val=""/>
+      <w:lvlJc w:val="left"/>
+      <w:pPr>
+        <w:ind w:left="3600" w:hanging="360"/>
+      </w:pPr>
+      <w:rPr>
+        <w:rFonts w:ascii="Symbol" w:hAnsi="Symbol" w:hint="default"/>
+      </w:rPr>
+    </w:lvl>
+    <w:lvl w:ilvl="4" w:tplc="04090003" w:tentative="1">
+      <w:start w:val="1"/>
+      <w:numFmt w:val="bullet"/>
+      <w:lvlText w:val="o"/>
+      <w:lvlJc w:val="left"/>
+      <w:pPr>
+        <w:ind w:left="4320" w:hanging="360"/>
+      </w:pPr>
+      <w:rPr>
+        <w:rFonts w:ascii="Courier New" w:hAnsi="Courier New" w:cs="Courier New" w:hint="default"/>
+      </w:rPr>
+    </w:lvl>
+    <w:lvl w:ilvl="5" w:tplc="04090005" w:tentative="1">
+      <w:start w:val="1"/>
+      <w:numFmt w:val="bullet"/>
+      <w:lvlText w:val=""/>
+      <w:lvlJc w:val="left"/>
+      <w:pPr>
+        <w:ind w:left="5040" w:hanging="360"/>
+      </w:pPr>
+      <w:rPr>
+        <w:rFonts w:ascii="Wingdings" w:hAnsi="Wingdings" w:hint="default"/>
+      </w:rPr>
+    </w:lvl>
+    <w:lvl w:ilvl="6" w:tplc="04090001" w:tentative="1">
+      <w:start w:val="1"/>
+      <w:numFmt w:val="bullet"/>
+      <w:lvlText w:val=""/>
+      <w:lvlJc w:val="left"/>
+      <w:pPr>
+        <w:ind w:left="5760" w:hanging="360"/>
+      </w:pPr>
+      <w:rPr>
+        <w:rFonts w:ascii="Symbol" w:hAnsi="Symbol" w:hint="default"/>
+      </w:rPr>
+    </w:lvl>
+    <w:lvl w:ilvl="7" w:tplc="04090003" w:tentative="1">
+      <w:start w:val="1"/>
+      <w:numFmt w:val="bullet"/>
+      <w:lvlText w:val="o"/>
+      <w:lvlJc w:val="left"/>
+      <w:pPr>
+        <w:ind w:left="6480" w:hanging="360"/>
+      </w:pPr>
+      <w:rPr>
+        <w:rFonts w:ascii="Courier New" w:hAnsi="Courier New" w:cs="Courier New" w:hint="default"/>
+      </w:rPr>
+    </w:lvl>
+    <w:lvl w:ilvl="8" w:tplc="04090005" w:tentative="1">
+      <w:start w:val="1"/>
+      <w:numFmt w:val="bullet"/>
+      <w:lvlText w:val=""/>
+      <w:lvlJc w:val="left"/>
+      <w:pPr>
+        <w:ind w:left="7200" w:hanging="360"/>
+      </w:pPr>
+      <w:rPr>
+        <w:rFonts w:ascii="Wingdings" w:hAnsi="Wingdings" w:hint="default"/>
+      </w:rPr>
+    </w:lvl>
+  </w:abstractNum>
+  <w:abstractNum w:abstractNumId="3" w15:restartNumberingAfterBreak="0">
+    <w:nsid w:val="4CAC34FF"/>
+    <w:multiLevelType w:val="hybridMultilevel"/>
+    <w:tmpl w:val="AFCA794A"/>
+    <w:lvl w:ilvl="0" w:tplc="04090001">
+      <w:start w:val="1"/>
+      <w:numFmt w:val="bullet"/>
+      <w:lvlText w:val=""/>
+      <w:lvlJc w:val="left"/>
+      <w:pPr>
+        <w:ind w:left="720" w:hanging="360"/>
+      </w:pPr>
+      <w:rPr>
+        <w:rFonts w:ascii="Symbol" w:hAnsi="Symbol" w:hint="default"/>
+      </w:rPr>
+    </w:lvl>
+    <w:lvl w:ilvl="1" w:tplc="04090003">
+      <w:start w:val="1"/>
+      <w:numFmt w:val="bullet"/>
+      <w:lvlText w:val="o"/>
+      <w:lvlJc w:val="left"/>
+      <w:pPr>
+        <w:ind w:left="1440" w:hanging="360"/>
+      </w:pPr>
+      <w:rPr>
+        <w:rFonts w:ascii="Courier New" w:hAnsi="Courier New" w:cs="Courier New" w:hint="default"/>
+      </w:rPr>
+    </w:lvl>
+    <w:lvl w:ilvl="2" w:tplc="04090005" w:tentative="1">
+      <w:start w:val="1"/>
+      <w:numFmt w:val="bullet"/>
+      <w:lvlText w:val=""/>
+      <w:lvlJc w:val="left"/>
+      <w:pPr>
+        <w:ind w:left="2160" w:hanging="360"/>
+      </w:pPr>
+      <w:rPr>
+        <w:rFonts w:ascii="Wingdings" w:hAnsi="Wingdings" w:hint="default"/>
+      </w:rPr>
+    </w:lvl>
+    <w:lvl w:ilvl="3" w:tplc="04090001" w:tentative="1">
+      <w:start w:val="1"/>
+      <w:numFmt w:val="bullet"/>
+      <w:lvlText w:val=""/>
+      <w:lvlJc w:val="left"/>
+      <w:pPr>
+        <w:ind w:left="2880" w:hanging="360"/>
+      </w:pPr>
+      <w:rPr>
+        <w:rFonts w:ascii="Symbol" w:hAnsi="Symbol" w:hint="default"/>
+      </w:rPr>
+    </w:lvl>
+    <w:lvl w:ilvl="4" w:tplc="04090003" w:tentative="1">
+      <w:start w:val="1"/>
+      <w:numFmt w:val="bullet"/>
+      <w:lvlText w:val="o"/>
+      <w:lvlJc w:val="left"/>
+      <w:pPr>
+        <w:ind w:left="3600" w:hanging="360"/>
+      </w:pPr>
+      <w:rPr>
+        <w:rFonts w:ascii="Courier New" w:hAnsi="Courier New" w:cs="Courier New" w:hint="default"/>
+      </w:rPr>
+    </w:lvl>
+    <w:lvl w:ilvl="5" w:tplc="04090005" w:tentative="1">
+      <w:start w:val="1"/>
+      <w:numFmt w:val="bullet"/>
+      <w:lvlText w:val=""/>
+      <w:lvlJc w:val="left"/>
+      <w:pPr>
+        <w:ind w:left="4320" w:hanging="360"/>
+      </w:pPr>
+      <w:rPr>
+        <w:rFonts w:ascii="Wingdings" w:hAnsi="Wingdings" w:hint="default"/>
+      </w:rPr>
+    </w:lvl>
+    <w:lvl w:ilvl="6" w:tplc="04090001" w:tentative="1">
+      <w:start w:val="1"/>
+      <w:numFmt w:val="bullet"/>
+      <w:lvlText w:val=""/>
+      <w:lvlJc w:val="left"/>
+      <w:pPr>
+        <w:ind w:left="5040" w:hanging="360"/>
+      </w:pPr>
+      <w:rPr>
+        <w:rFonts w:ascii="Symbol" w:hAnsi="Symbol" w:hint="default"/>
+      </w:rPr>
+    </w:lvl>
+    <w:lvl w:ilvl="7" w:tplc="04090003" w:tentative="1">
+      <w:start w:val="1"/>
+      <w:numFmt w:val="bullet"/>
+      <w:lvlText w:val="o"/>
+      <w:lvlJc w:val="left"/>
+      <w:pPr>
+        <w:ind w:left="5760" w:hanging="360"/>
+      </w:pPr>
+      <w:rPr>
+        <w:rFonts w:ascii="Courier New" w:hAnsi="Courier New" w:cs="Courier New" w:hint="default"/>
+      </w:rPr>
+    </w:lvl>
+    <w:lvl w:ilvl="8" w:tplc="04090005" w:tentative="1">
+      <w:start w:val="1"/>
+      <w:numFmt w:val="bullet"/>
+      <w:lvlText w:val=""/>
+      <w:lvlJc w:val="left"/>
+      <w:pPr>
+        <w:ind w:left="6480" w:hanging="360"/>
+      </w:pPr>
+      <w:rPr>
+        <w:rFonts w:ascii="Wingdings" w:hAnsi="Wingdings" w:hint="default"/>
+      </w:rPr>
+    </w:lvl>
+  </w:abstractNum>
+  <w:abstractNum w:abstractNumId="4" w15:restartNumberingAfterBreak="0">
+    <w:nsid w:val="612E7F28"/>
+    <w:multiLevelType w:val="hybridMultilevel"/>
+    <w:tmpl w:val="EAD479EA"/>
+    <w:lvl w:ilvl="0" w:tplc="04090001">
+      <w:start w:val="1"/>
+      <w:numFmt w:val="bullet"/>
+      <w:lvlText w:val=""/>
+      <w:lvlJc w:val="left"/>
+      <w:pPr>
+        <w:ind w:left="720" w:hanging="360"/>
+      </w:pPr>
+      <w:rPr>
+        <w:rFonts w:ascii="Symbol" w:hAnsi="Symbol" w:hint="default"/>
+      </w:rPr>
+    </w:lvl>
+    <w:lvl w:ilvl="1" w:tplc="04090003">
+      <w:start w:val="1"/>
+      <w:numFmt w:val="bullet"/>
+      <w:lvlText w:val="o"/>
+      <w:lvlJc w:val="left"/>
+      <w:pPr>
+        <w:ind w:left="1440" w:hanging="360"/>
+      </w:pPr>
+      <w:rPr>
+        <w:rFonts w:ascii="Courier New" w:hAnsi="Courier New" w:cs="Courier New" w:hint="default"/>
+      </w:rPr>
+    </w:lvl>
+    <w:lvl w:ilvl="2" w:tplc="04090005" w:tentative="1">
+      <w:start w:val="1"/>
+      <w:numFmt w:val="bullet"/>
+      <w:lvlText w:val=""/>
+      <w:lvlJc w:val="left"/>
+      <w:pPr>
+        <w:ind w:left="2160" w:hanging="360"/>
+      </w:pPr>
+      <w:rPr>
+        <w:rFonts w:ascii="Wingdings" w:hAnsi="Wingdings" w:hint="default"/>
+      </w:rPr>
+    </w:lvl>
+    <w:lvl w:ilvl="3" w:tplc="04090001" w:tentative="1">
+      <w:start w:val="1"/>
+      <w:numFmt w:val="bullet"/>
+      <w:lvlText w:val=""/>
+      <w:lvlJc w:val="left"/>
+      <w:pPr>
+        <w:ind w:left="2880" w:hanging="360"/>
+      </w:pPr>
+      <w:rPr>
+        <w:rFonts w:ascii="Symbol" w:hAnsi="Symbol" w:hint="default"/>
+      </w:rPr>
+    </w:lvl>
+    <w:lvl w:ilvl="4" w:tplc="04090003" w:tentative="1">
+      <w:start w:val="1"/>
+      <w:numFmt w:val="bullet"/>
+      <w:lvlText w:val="o"/>
+      <w:lvlJc w:val="left"/>
+      <w:pPr>
+        <w:ind w:left="3600" w:hanging="360"/>
+      </w:pPr>
+      <w:rPr>
+        <w:rFonts w:ascii="Courier New" w:hAnsi="Courier New" w:cs="Courier New" w:hint="default"/>
+      </w:rPr>
+    </w:lvl>
+    <w:lvl w:ilvl="5" w:tplc="04090005" w:tentative="1">
+      <w:start w:val="1"/>
+      <w:numFmt w:val="bullet"/>
+      <w:lvlText w:val=""/>
+      <w:lvlJc w:val="left"/>
+      <w:pPr>
+        <w:ind w:left="4320" w:hanging="360"/>
+      </w:pPr>
+      <w:rPr>
+        <w:rFonts w:ascii="Wingdings" w:hAnsi="Wingdings" w:hint="default"/>
+      </w:rPr>
+    </w:lvl>
+    <w:lvl w:ilvl="6" w:tplc="04090001" w:tentative="1">
+      <w:start w:val="1"/>
+      <w:numFmt w:val="bullet"/>
+      <w:lvlText w:val=""/>
+      <w:lvlJc w:val="left"/>
+      <w:pPr>
+        <w:ind w:left="5040" w:hanging="360"/>
+      </w:pPr>
+      <w:rPr>
+        <w:rFonts w:ascii="Symbol" w:hAnsi="Symbol" w:hint="default"/>
+      </w:rPr>
+    </w:lvl>
+    <w:lvl w:ilvl="7" w:tplc="04090003" w:tentative="1">
+      <w:start w:val="1"/>
+      <w:numFmt w:val="bullet"/>
+      <w:lvlText w:val="o"/>
+      <w:lvlJc w:val="left"/>
+      <w:pPr>
+        <w:ind w:left="5760" w:hanging="360"/>
+      </w:pPr>
+      <w:rPr>
+        <w:rFonts w:ascii="Courier New" w:hAnsi="Courier New" w:cs="Courier New" w:hint="default"/>
+      </w:rPr>
+    </w:lvl>
+    <w:lvl w:ilvl="8" w:tplc="04090005" w:tentative="1">
+      <w:start w:val="1"/>
+      <w:numFmt w:val="bullet"/>
+      <w:lvlText w:val=""/>
+      <w:lvlJc w:val="left"/>
+      <w:pPr>
+        <w:ind w:left="6480" w:hanging="360"/>
+      </w:pPr>
+      <w:rPr>
+        <w:rFonts w:ascii="Wingdings" w:hAnsi="Wingdings" w:hint="default"/>
+      </w:rPr>
+    </w:lvl>
+  </w:abstractNum>
+  <w:abstractNum w:abstractNumId="5" w15:restartNumberingAfterBreak="0">
+    <w:nsid w:val="665769EB"/>
+    <w:multiLevelType w:val="hybridMultilevel"/>
+    <w:tmpl w:val="CA6C2598"/>
+    <w:lvl w:ilvl="0" w:tplc="04090001">
+      <w:start w:val="1"/>
+      <w:numFmt w:val="bullet"/>
+      <w:lvlText w:val=""/>
+      <w:lvlJc w:val="left"/>
+      <w:pPr>
+        <w:ind w:left="720" w:hanging="360"/>
+      </w:pPr>
+      <w:rPr>
+        <w:rFonts w:ascii="Symbol" w:hAnsi="Symbol" w:hint="default"/>
+      </w:rPr>
+    </w:lvl>
+    <w:lvl w:ilvl="1" w:tplc="04090003">
+      <w:start w:val="1"/>
+      <w:numFmt w:val="bullet"/>
+      <w:lvlText w:val="o"/>
+      <w:lvlJc w:val="left"/>
+      <w:pPr>
+        <w:ind w:left="1440" w:hanging="360"/>
+      </w:pPr>
+      <w:rPr>
+        <w:rFonts w:ascii="Courier New" w:hAnsi="Courier New" w:cs="Courier New" w:hint="default"/>
+      </w:rPr>
+    </w:lvl>
+    <w:lvl w:ilvl="2" w:tplc="04090005" w:tentative="1">
+      <w:start w:val="1"/>
+      <w:numFmt w:val="bullet"/>
+      <w:lvlText w:val=""/>
+      <w:lvlJc w:val="left"/>
+      <w:pPr>
+        <w:ind w:left="2160" w:hanging="360"/>
+      </w:pPr>
+      <w:rPr>
+        <w:rFonts w:ascii="Wingdings" w:hAnsi="Wingdings" w:hint="default"/>
+      </w:rPr>
+    </w:lvl>
+    <w:lvl w:ilvl="3" w:tplc="04090001" w:tentative="1">
+      <w:start w:val="1"/>
+      <w:numFmt w:val="bullet"/>
+      <w:lvlText w:val=""/>
+      <w:lvlJc w:val="left"/>
+      <w:pPr>
+        <w:ind w:left="2880" w:hanging="360"/>
+      </w:pPr>
+      <w:rPr>
+        <w:rFonts w:ascii="Symbol" w:hAnsi="Symbol" w:hint="default"/>
+      </w:rPr>
+    </w:lvl>
+    <w:lvl w:ilvl="4" w:tplc="04090003" w:tentative="1">
+      <w:start w:val="1"/>
+      <w:numFmt w:val="bullet"/>
+      <w:lvlText w:val="o"/>
+      <w:lvlJc w:val="left"/>
+      <w:pPr>
+        <w:ind w:left="3600" w:hanging="360"/>
+      </w:pPr>
+      <w:rPr>
+        <w:rFonts w:ascii="Courier New" w:hAnsi="Courier New" w:cs="Courier New" w:hint="default"/>
+      </w:rPr>
+    </w:lvl>
+    <w:lvl w:ilvl="5" w:tplc="04090005" w:tentative="1">
+      <w:start w:val="1"/>
+      <w:numFmt w:val="bullet"/>
+      <w:lvlText w:val=""/>
+      <w:lvlJc w:val="left"/>
+      <w:pPr>
+        <w:ind w:left="4320" w:hanging="360"/>
+      </w:pPr>
+      <w:rPr>
+        <w:rFonts w:ascii="Wingdings" w:hAnsi="Wingdings" w:hint="default"/>
+      </w:rPr>
+    </w:lvl>
+    <w:lvl w:ilvl="6" w:tplc="04090001" w:tentative="1">
+      <w:start w:val="1"/>
+      <w:numFmt w:val="bullet"/>
+      <w:lvlText w:val=""/>
+      <w:lvlJc w:val="left"/>
+      <w:pPr>
+        <w:ind w:left="5040" w:hanging="360"/>
+      </w:pPr>
+      <w:rPr>
+        <w:rFonts w:ascii="Symbol" w:hAnsi="Symbol" w:hint="default"/>
+      </w:rPr>
+    </w:lvl>
+    <w:lvl w:ilvl="7" w:tplc="04090003" w:tentative="1">
+      <w:start w:val="1"/>
+      <w:numFmt w:val="bullet"/>
+      <w:lvlText w:val="o"/>
+      <w:lvlJc w:val="left"/>
+      <w:pPr>
+        <w:ind w:left="5760" w:hanging="360"/>
+      </w:pPr>
+      <w:rPr>
+        <w:rFonts w:ascii="Courier New" w:hAnsi="Courier New" w:cs="Courier New" w:hint="default"/>
+      </w:rPr>
+    </w:lvl>
+    <w:lvl w:ilvl="8" w:tplc="04090005" w:tentative="1">
+      <w:start w:val="1"/>
+      <w:numFmt w:val="bullet"/>
+      <w:lvlText w:val=""/>
+      <w:lvlJc w:val="left"/>
+      <w:pPr>
+        <w:ind w:left="6480" w:hanging="360"/>
+      </w:pPr>
+      <w:rPr>
+        <w:rFonts w:ascii="Wingdings" w:hAnsi="Wingdings" w:hint="default"/>
+      </w:rPr>
+    </w:lvl>
+  </w:abstractNum>
+  <w:abstractNum w:abstractNumId="6" w15:restartNumberingAfterBreak="0">
+    <w:nsid w:val="67672005"/>
+    <w:multiLevelType w:val="hybridMultilevel"/>
+    <w:tmpl w:val="2D58EAB0"/>
+    <w:lvl w:ilvl="0" w:tplc="04090001">
+      <w:start w:val="1"/>
+      <w:numFmt w:val="bullet"/>
+      <w:lvlText w:val=""/>
+      <w:lvlJc w:val="left"/>
+      <w:pPr>
+        <w:ind w:left="720" w:hanging="360"/>
+      </w:pPr>
+      <w:rPr>
+        <w:rFonts w:ascii="Symbol" w:hAnsi="Symbol" w:hint="default"/>
+      </w:rPr>
+    </w:lvl>
+    <w:lvl w:ilvl="1" w:tplc="04090003">
+      <w:start w:val="1"/>
+      <w:numFmt w:val="bullet"/>
+      <w:lvlText w:val="o"/>
+      <w:lvlJc w:val="left"/>
+      <w:pPr>
+        <w:ind w:left="1440" w:hanging="360"/>
+      </w:pPr>
+      <w:rPr>
+        <w:rFonts w:ascii="Courier New" w:hAnsi="Courier New" w:cs="Courier New" w:hint="default"/>
+      </w:rPr>
+    </w:lvl>
+    <w:lvl w:ilvl="2" w:tplc="04090005" w:tentative="1">
+      <w:start w:val="1"/>
+      <w:numFmt w:val="bullet"/>
+      <w:lvlText w:val=""/>
+      <w:lvlJc w:val="left"/>
+      <w:pPr>
+        <w:ind w:left="2160" w:hanging="360"/>
+      </w:pPr>
+      <w:rPr>
+        <w:rFonts w:ascii="Wingdings" w:hAnsi="Wingdings" w:hint="default"/>
+      </w:rPr>
+    </w:lvl>
+    <w:lvl w:ilvl="3" w:tplc="04090001" w:tentative="1">
+      <w:start w:val="1"/>
+      <w:numFmt w:val="bullet"/>
+      <w:lvlText w:val=""/>
+      <w:lvlJc w:val="left"/>
+      <w:pPr>
+        <w:ind w:left="2880" w:hanging="360"/>
+      </w:pPr>
+      <w:rPr>
+        <w:rFonts w:ascii="Symbol" w:hAnsi="Symbol" w:hint="default"/>
+      </w:rPr>
+    </w:lvl>
+    <w:lvl w:ilvl="4" w:tplc="04090003" w:tentative="1">
+      <w:start w:val="1"/>
+      <w:numFmt w:val="bullet"/>
+      <w:lvlText w:val="o"/>
+      <w:lvlJc w:val="left"/>
+      <w:pPr>
+        <w:ind w:left="3600" w:hanging="360"/>
+      </w:pPr>
+      <w:rPr>
+        <w:rFonts w:ascii="Courier New" w:hAnsi="Courier New" w:cs="Courier New" w:hint="default"/>
+      </w:rPr>
+    </w:lvl>
+    <w:lvl w:ilvl="5" w:tplc="04090005" w:tentative="1">
+      <w:start w:val="1"/>
+      <w:numFmt w:val="bullet"/>
+      <w:lvlText w:val=""/>
+      <w:lvlJc w:val="left"/>
+      <w:pPr>
+        <w:ind w:left="4320" w:hanging="360"/>
+      </w:pPr>
+      <w:rPr>
+        <w:rFonts w:ascii="Wingdings" w:hAnsi="Wingdings" w:hint="default"/>
+      </w:rPr>
+    </w:lvl>
+    <w:lvl w:ilvl="6" w:tplc="04090001" w:tentative="1">
+      <w:start w:val="1"/>
+      <w:numFmt w:val="bullet"/>
+      <w:lvlText w:val=""/>
+      <w:lvlJc w:val="left"/>
+      <w:pPr>
+        <w:ind w:left="5040" w:hanging="360"/>
+      </w:pPr>
+      <w:rPr>
+        <w:rFonts w:ascii="Symbol" w:hAnsi="Symbol" w:hint="default"/>
+      </w:rPr>
+    </w:lvl>
+    <w:lvl w:ilvl="7" w:tplc="04090003" w:tentative="1">
+      <w:start w:val="1"/>
+      <w:numFmt w:val="bullet"/>
+      <w:lvlText w:val="o"/>
+      <w:lvlJc w:val="left"/>
+      <w:pPr>
+        <w:ind w:left="5760" w:hanging="360"/>
+      </w:pPr>
+      <w:rPr>
+        <w:rFonts w:ascii="Courier New" w:hAnsi="Courier New" w:cs="Courier New" w:hint="default"/>
+      </w:rPr>
+    </w:lvl>
+    <w:lvl w:ilvl="8" w:tplc="04090005" w:tentative="1">
+      <w:start w:val="1"/>
+      <w:numFmt w:val="bullet"/>
+      <w:lvlText w:val=""/>
+      <w:lvlJc w:val="left"/>
+      <w:pPr>
+        <w:ind w:left="6480" w:hanging="360"/>
+      </w:pPr>
+      <w:rPr>
+        <w:rFonts w:ascii="Wingdings" w:hAnsi="Wingdings" w:hint="default"/>
+      </w:rPr>
+    </w:lvl>
+  </w:abstractNum>
+  <w:abstractNum w:abstractNumId="7" w15:restartNumberingAfterBreak="0">
+    <w:nsid w:val="6FC40B67"/>
+    <w:multiLevelType w:val="hybridMultilevel"/>
+    <w:tmpl w:val="2AE61524"/>
+    <w:lvl w:ilvl="0" w:tplc="04090001">
+      <w:start w:val="1"/>
+      <w:numFmt w:val="bullet"/>
+      <w:lvlText w:val=""/>
+      <w:lvlJc w:val="left"/>
+      <w:pPr>
+        <w:ind w:left="720" w:hanging="360"/>
+      </w:pPr>
+      <w:rPr>
+        <w:rFonts w:ascii="Symbol" w:hAnsi="Symbol" w:hint="default"/>
+      </w:rPr>
+    </w:lvl>
+    <w:lvl w:ilvl="1" w:tplc="04090003">
+      <w:start w:val="1"/>
+      <w:numFmt w:val="bullet"/>
+      <w:lvlText w:val="o"/>
+      <w:lvlJc w:val="left"/>
+      <w:pPr>
+        <w:ind w:left="1440" w:hanging="360"/>
+      </w:pPr>
+      <w:rPr>
+        <w:rFonts w:ascii="Courier New" w:hAnsi="Courier New" w:cs="Courier New" w:hint="default"/>
+      </w:rPr>
+    </w:lvl>
+    <w:lvl w:ilvl="2" w:tplc="04090005" w:tentative="1">
+      <w:start w:val="1"/>
+      <w:numFmt w:val="bullet"/>
+      <w:lvlText w:val=""/>
+      <w:lvlJc w:val="left"/>
+      <w:pPr>
+        <w:ind w:left="2160" w:hanging="360"/>
+      </w:pPr>
+      <w:rPr>
+        <w:rFonts w:ascii="Wingdings" w:hAnsi="Wingdings" w:hint="default"/>
+      </w:rPr>
+    </w:lvl>
+    <w:lvl w:ilvl="3" w:tplc="04090001" w:tentative="1">
+      <w:start w:val="1"/>
+      <w:numFmt w:val="bullet"/>
+      <w:lvlText w:val=""/>
+      <w:lvlJc w:val="left"/>
+      <w:pPr>
+        <w:ind w:left="2880" w:hanging="360"/>
+      </w:pPr>
+      <w:rPr>
+        <w:rFonts w:ascii="Symbol" w:hAnsi="Symbol" w:hint="default"/>
+      </w:rPr>
+    </w:lvl>
+    <w:lvl w:ilvl="4" w:tplc="04090003" w:tentative="1">
+      <w:start w:val="1"/>
+      <w:numFmt w:val="bullet"/>
+      <w:lvlText w:val="o"/>
+      <w:lvlJc w:val="left"/>
+      <w:pPr>
+        <w:ind w:left="3600" w:hanging="360"/>
+      </w:pPr>
+      <w:rPr>
+        <w:rFonts w:ascii="Courier New" w:hAnsi="Courier New" w:cs="Courier New" w:hint="default"/>
+      </w:rPr>
+    </w:lvl>
+    <w:lvl w:ilvl="5" w:tplc="04090005" w:tentative="1">
+      <w:start w:val="1"/>
+      <w:numFmt w:val="bullet"/>
+      <w:lvlText w:val=""/>
+      <w:lvlJc w:val="left"/>
+      <w:pPr>
+        <w:ind w:left="4320" w:hanging="360"/>
+      </w:pPr>
+      <w:rPr>
+        <w:rFonts w:ascii="Wingdings" w:hAnsi="Wingdings" w:hint="default"/>
+      </w:rPr>
+    </w:lvl>
+    <w:lvl w:ilvl="6" w:tplc="04090001" w:tentative="1">
+      <w:start w:val="1"/>
+      <w:numFmt w:val="bullet"/>
+      <w:lvlText w:val=""/>
+      <w:lvlJc w:val="left"/>
+      <w:pPr>
+        <w:ind w:left="5040" w:hanging="360"/>
+      </w:pPr>
+      <w:rPr>
+        <w:rFonts w:ascii="Symbol" w:hAnsi="Symbol" w:hint="default"/>
+      </w:rPr>
+    </w:lvl>
+    <w:lvl w:ilvl="7" w:tplc="04090003" w:tentative="1">
+      <w:start w:val="1"/>
+      <w:numFmt w:val="bullet"/>
+      <w:lvlText w:val="o"/>
+      <w:lvlJc w:val="left"/>
+      <w:pPr>
+        <w:ind w:left="5760" w:hanging="360"/>
+      </w:pPr>
+      <w:rPr>
+        <w:rFonts w:ascii="Courier New" w:hAnsi="Courier New" w:cs="Courier New" w:hint="default"/>
+      </w:rPr>
+    </w:lvl>
+    <w:lvl w:ilvl="8" w:tplc="04090005" w:tentative="1">
+      <w:start w:val="1"/>
+      <w:numFmt w:val="bullet"/>
+      <w:lvlText w:val=""/>
+      <w:lvlJc w:val="left"/>
+      <w:pPr>
+        <w:ind w:left="6480" w:hanging="360"/>
+      </w:pPr>
+      <w:rPr>
+        <w:rFonts w:ascii="Wingdings" w:hAnsi="Wingdings" w:hint="default"/>
+      </w:rPr>
+    </w:lvl>
+  </w:abstractNum>
+  <w:abstractNum w:abstractNumId="8" w15:restartNumberingAfterBreak="0">
+    <w:nsid w:val="7E9B48E7"/>
+    <w:multiLevelType w:val="hybridMultilevel"/>
+    <w:tmpl w:val="EDB4993A"/>
+    <w:lvl w:ilvl="0" w:tplc="04090001">
+      <w:start w:val="1"/>
+      <w:numFmt w:val="bullet"/>
+      <w:lvlText w:val=""/>
+      <w:lvlJc w:val="left"/>
+      <w:pPr>
+        <w:ind w:left="720" w:hanging="360"/>
+      </w:pPr>
+      <w:rPr>
+        <w:rFonts w:ascii="Symbol" w:hAnsi="Symbol" w:hint="default"/>
+      </w:rPr>
+    </w:lvl>
+    <w:lvl w:ilvl="1" w:tplc="04090003">
+      <w:start w:val="1"/>
+      <w:numFmt w:val="bullet"/>
+      <w:lvlText w:val="o"/>
+      <w:lvlJc w:val="left"/>
+      <w:pPr>
+        <w:ind w:left="1440" w:hanging="360"/>
+      </w:pPr>
+      <w:rPr>
+        <w:rFonts w:ascii="Courier New" w:hAnsi="Courier New" w:cs="Courier New" w:hint="default"/>
+      </w:rPr>
+    </w:lvl>
+    <w:lvl w:ilvl="2" w:tplc="04090005" w:tentative="1">
+      <w:start w:val="1"/>
+      <w:numFmt w:val="bullet"/>
+      <w:lvlText w:val=""/>
+      <w:lvlJc w:val="left"/>
+      <w:pPr>
+        <w:ind w:left="2160" w:hanging="360"/>
+      </w:pPr>
+      <w:rPr>
+        <w:rFonts w:ascii="Wingdings" w:hAnsi="Wingdings" w:hint="default"/>
+      </w:rPr>
+    </w:lvl>
+    <w:lvl w:ilvl="3" w:tplc="04090001" w:tentative="1">
+      <w:start w:val="1"/>
+      <w:numFmt w:val="bullet"/>
+      <w:lvlText w:val=""/>
+      <w:lvlJc w:val="left"/>
+      <w:pPr>
+        <w:ind w:left="2880" w:hanging="360"/>
+      </w:pPr>
+      <w:rPr>
+        <w:rFonts w:ascii="Symbol" w:hAnsi="Symbol" w:hint="default"/>
+      </w:rPr>
+    </w:lvl>
+    <w:lvl w:ilvl="4" w:tplc="04090003" w:tentative="1">
+      <w:start w:val="1"/>
+      <w:numFmt w:val="bullet"/>
+      <w:lvlText w:val="o"/>
+      <w:lvlJc w:val="left"/>
+      <w:pPr>
+        <w:ind w:left="3600" w:hanging="360"/>
+      </w:pPr>
+      <w:rPr>
+        <w:rFonts w:ascii="Courier New" w:hAnsi="Courier New" w:cs="Courier New" w:hint="default"/>
+      </w:rPr>
+    </w:lvl>
+    <w:lvl w:ilvl="5" w:tplc="04090005" w:tentative="1">
+      <w:start w:val="1"/>
+      <w:numFmt w:val="bullet"/>
+      <w:lvlText w:val=""/>
+      <w:lvlJc w:val="left"/>
+      <w:pPr>
+        <w:ind w:left="4320" w:hanging="360"/>
+      </w:pPr>
+      <w:rPr>
+        <w:rFonts w:ascii="Wingdings" w:hAnsi="Wingdings" w:hint="default"/>
+      </w:rPr>
+    </w:lvl>
+    <w:lvl w:ilvl="6" w:tplc="04090001" w:tentative="1">
+      <w:start w:val="1"/>
+      <w:numFmt w:val="bullet"/>
+      <w:lvlText w:val=""/>
+      <w:lvlJc w:val="left"/>
+      <w:pPr>
+        <w:ind w:left="5040" w:hanging="360"/>
+      </w:pPr>
+      <w:rPr>
+        <w:rFonts w:ascii="Symbol" w:hAnsi="Symbol" w:hint="default"/>
+      </w:rPr>
+    </w:lvl>
+    <w:lvl w:ilvl="7" w:tplc="04090003" w:tentative="1">
+      <w:start w:val="1"/>
+      <w:numFmt w:val="bullet"/>
+      <w:lvlText w:val="o"/>
+      <w:lvlJc w:val="left"/>
+      <w:pPr>
+        <w:ind w:left="5760" w:hanging="360"/>
+      </w:pPr>
+      <w:rPr>
+        <w:rFonts w:ascii="Courier New" w:hAnsi="Courier New" w:cs="Courier New" w:hint="default"/>
+      </w:rPr>
+    </w:lvl>
+    <w:lvl w:ilvl="8" w:tplc="04090005" w:tentative="1">
+      <w:start w:val="1"/>
+      <w:numFmt w:val="bullet"/>
+      <w:lvlText w:val=""/>
+      <w:lvlJc w:val="left"/>
+      <w:pPr>
+        <w:ind w:left="6480" w:hanging="360"/>
+      </w:pPr>
+      <w:rPr>
+        <w:rFonts w:ascii="Wingdings" w:hAnsi="Wingdings" w:hint="default"/>
+      </w:rPr>
+    </w:lvl>
+  </w:abstractNum>
   <w:num w:numId="1">
     <w:abstractNumId w:val="0"/>
+  </w:num>
+  <w:num w:numId="2">
+    <w:abstractNumId w:val="7"/>
+  </w:num>
+  <w:num w:numId="3">
+    <w:abstractNumId w:val="4"/>
+  </w:num>
+  <w:num w:numId="4">
+    <w:abstractNumId w:val="2"/>
+  </w:num>
+  <w:num w:numId="5">
+    <w:abstractNumId w:val="1"/>
+  </w:num>
+  <w:num w:numId="6">
+    <w:abstractNumId w:val="5"/>
+  </w:num>
+  <w:num w:numId="7">
+    <w:abstractNumId w:val="3"/>
+  </w:num>
+  <w:num w:numId="8">
+    <w:abstractNumId w:val="6"/>
+  </w:num>
+  <w:num w:numId="9">
+    <w:abstractNumId w:val="8"/>
   </w:num>
 </w:numbering>
 </file>
@@ -1489,6 +3568,17 @@
       <w:contextualSpacing/>
     </w:pPr>
   </w:style>
+  <w:style w:type="character" w:styleId="Hyperlink">
+    <w:name w:val="Hyperlink"/>
+    <w:basedOn w:val="DefaultParagraphFont"/>
+    <w:uiPriority w:val="99"/>
+    <w:unhideWhenUsed/>
+    <w:rsid w:val="004908C1"/>
+    <w:rPr>
+      <w:color w:val="0000FF"/>
+      <w:u w:val="single"/>
+    </w:rPr>
+  </w:style>
 </w:styles>
 </file>
 

</xml_diff>

<commit_message>
Edited answer to part 1
</commit_message>
<xml_diff>
--- a/ZhangShirleyGitTutorial-02-21-2017.docx
+++ b/ZhangShirleyGitTutorial-02-21-2017.docx
@@ -188,7 +188,15 @@
           <w:sz w:val="24"/>
           <w:szCs w:val="24"/>
         </w:rPr>
-        <w:t xml:space="preserve">.  It was created because even though </w:t>
+        <w:t xml:space="preserve">. </w:t>
+      </w:r>
+      <w:r>
+        <w:rPr>
+          <w:rFonts w:ascii="Times New Roman" w:hAnsi="Times New Roman" w:cs="Times New Roman"/>
+          <w:sz w:val="24"/>
+          <w:szCs w:val="24"/>
+        </w:rPr>
+        <w:t xml:space="preserve"> GitHub uses </w:t>
       </w:r>
       <w:proofErr w:type="spellStart"/>
       <w:r>
@@ -206,7 +214,23 @@
           <w:sz w:val="24"/>
           <w:szCs w:val="24"/>
         </w:rPr>
-        <w:t xml:space="preserve"> is useful to use it is hard to use unless you are familiar with Linux.  GitHub was created so that it would be easier for people to use </w:t>
+        <w:t xml:space="preserve"> which was created by Linus Torvalds who also crated Linux.</w:t>
+      </w:r>
+      <w:r>
+        <w:rPr>
+          <w:rFonts w:ascii="Times New Roman" w:hAnsi="Times New Roman" w:cs="Times New Roman"/>
+          <w:sz w:val="24"/>
+          <w:szCs w:val="24"/>
+        </w:rPr>
+        <w:t xml:space="preserve"> It was created because</w:t>
+      </w:r>
+      <w:r>
+        <w:rPr>
+          <w:rFonts w:ascii="Times New Roman" w:hAnsi="Times New Roman" w:cs="Times New Roman"/>
+          <w:sz w:val="24"/>
+          <w:szCs w:val="24"/>
+        </w:rPr>
+        <w:t xml:space="preserve"> </w:t>
       </w:r>
       <w:proofErr w:type="spellStart"/>
       <w:r>
@@ -224,6 +248,24 @@
           <w:sz w:val="24"/>
           <w:szCs w:val="24"/>
         </w:rPr>
+        <w:t xml:space="preserve"> is hard to use so GitHub made it easier to us </w:t>
+      </w:r>
+      <w:proofErr w:type="spellStart"/>
+      <w:r>
+        <w:rPr>
+          <w:rFonts w:ascii="Times New Roman" w:hAnsi="Times New Roman" w:cs="Times New Roman"/>
+          <w:sz w:val="24"/>
+          <w:szCs w:val="24"/>
+        </w:rPr>
+        <w:t>Git</w:t>
+      </w:r>
+      <w:proofErr w:type="spellEnd"/>
+      <w:r>
+        <w:rPr>
+          <w:rFonts w:ascii="Times New Roman" w:hAnsi="Times New Roman" w:cs="Times New Roman"/>
+          <w:sz w:val="24"/>
+          <w:szCs w:val="24"/>
+        </w:rPr>
         <w:t xml:space="preserve">. Other similar platforms include </w:t>
       </w:r>
       <w:proofErr w:type="spellStart"/>
@@ -336,6 +378,8 @@
         </w:rPr>
         <w:t>Part 5</w:t>
       </w:r>
+      <w:bookmarkStart w:id="0" w:name="_GoBack"/>
+      <w:bookmarkEnd w:id="0"/>
     </w:p>
     <w:p>
       <w:pPr>
@@ -1206,8 +1250,6 @@
           <w:szCs w:val="24"/>
         </w:rPr>
       </w:pPr>
-      <w:bookmarkStart w:id="0" w:name="_GoBack"/>
-      <w:bookmarkEnd w:id="0"/>
     </w:p>
     <w:p>
       <w:pPr>
@@ -1229,15 +1271,7 @@
           <w:sz w:val="24"/>
           <w:szCs w:val="24"/>
         </w:rPr>
-        <w:t>$ cd desktop</w:t>
-      </w:r>
-      <w:r>
-        <w:rPr>
-          <w:rFonts w:ascii="Times New Roman" w:hAnsi="Times New Roman" w:cs="Times New Roman"/>
-          <w:sz w:val="24"/>
-          <w:szCs w:val="24"/>
-        </w:rPr>
-        <w:t xml:space="preserve"> </w:t>
+        <w:t xml:space="preserve">$ cd desktop </w:t>
       </w:r>
     </w:p>
     <w:p>

</xml_diff>